<commit_message>
load data ajax customer
</commit_message>
<xml_diff>
--- a/Project_SemIII.docx
+++ b/Project_SemIII.docx
@@ -54,10 +54,10 @@
                   <v:path o:extrusionok="f" gradientshapeok="t" o:connecttype="rect"/>
                   <o:lock v:ext="edit" aspectratio="t"/>
                 </v:shapetype>
-                <v:shape id="_x0000_i1025" type="#_x0000_t75" style="width:228pt;height:53.25pt" o:ole="">
+                <v:shape id="_x0000_i1025" type="#_x0000_t75" style="width:228pt;height:53.45pt" o:ole="">
                   <v:imagedata r:id="rId7" o:title=""/>
                 </v:shape>
-                <o:OLEObject Type="Embed" ProgID="PBrush" ShapeID="_x0000_i1025" DrawAspect="Content" ObjectID="_1665758266" r:id="rId8"/>
+                <o:OLEObject Type="Embed" ProgID="PBrush" ShapeID="_x0000_i1025" DrawAspect="Content" ObjectID="_1665821547" r:id="rId8"/>
               </w:object>
             </w:r>
           </w:p>
@@ -72,10 +72,10 @@
             </w:pPr>
             <w:r>
               <w:object w:dxaOrig="3150" w:dyaOrig="1350" w14:anchorId="47CA819B">
-                <v:shape id="_x0000_i1026" type="#_x0000_t75" style="width:129.75pt;height:55.5pt" o:ole="">
+                <v:shape id="_x0000_i1026" type="#_x0000_t75" style="width:129.8pt;height:55.65pt" o:ole="">
                   <v:imagedata r:id="rId9" o:title=""/>
                 </v:shape>
-                <o:OLEObject Type="Embed" ProgID="PBrush" ShapeID="_x0000_i1026" DrawAspect="Content" ObjectID="_1665758267" r:id="rId10"/>
+                <o:OLEObject Type="Embed" ProgID="PBrush" ShapeID="_x0000_i1026" DrawAspect="Content" ObjectID="_1665821548" r:id="rId10"/>
               </w:object>
             </w:r>
           </w:p>
@@ -322,8 +322,16 @@
               <w:rPr>
                 <w:rFonts w:ascii="Times New Roman" w:hAnsi="Times New Roman"/>
               </w:rPr>
-              <w:t xml:space="preserve"> Nhat</w:t>
-            </w:r>
+              <w:t xml:space="preserve"> </w:t>
+            </w:r>
+            <w:proofErr w:type="spellStart"/>
+            <w:r>
+              <w:rPr>
+                <w:rFonts w:ascii="Times New Roman" w:hAnsi="Times New Roman"/>
+              </w:rPr>
+              <w:t>Nhat</w:t>
+            </w:r>
+            <w:proofErr w:type="spellEnd"/>
             <w:r>
               <w:rPr>
                 <w:rFonts w:ascii="Times New Roman" w:hAnsi="Times New Roman"/>
@@ -3650,17 +3658,7 @@
           <w:u w:val="single"/>
           <w:lang w:eastAsia="zh-CN"/>
         </w:rPr>
-        <w:t>Employee</w:t>
-      </w:r>
-      <w:r>
-        <w:rPr>
-          <w:b/>
-          <w:sz w:val="24"/>
-          <w:szCs w:val="24"/>
-          <w:u w:val="single"/>
-          <w:lang w:eastAsia="zh-CN"/>
-        </w:rPr>
-        <w:t xml:space="preserve"> </w:t>
+        <w:t xml:space="preserve">Employee </w:t>
       </w:r>
       <w:r>
         <w:rPr>
@@ -5443,19 +5441,7 @@
         <w:t xml:space="preserve">: </w:t>
       </w:r>
       <w:r>
-        <w:t>Intel Core i</w:t>
-      </w:r>
-      <w:r>
-        <w:t>5</w:t>
-      </w:r>
-      <w:r>
-        <w:t xml:space="preserve"> 2.</w:t>
-      </w:r>
-      <w:r>
-        <w:t>7</w:t>
-      </w:r>
-      <w:r>
-        <w:t>0 GHz</w:t>
+        <w:t>Intel Core i5 2.70 GHz</w:t>
       </w:r>
       <w:r>
         <w:t xml:space="preserve"> or higher</w:t>
@@ -6388,7 +6374,7 @@
         <w:tabs>
           <w:tab w:val="left" w:pos="5542"/>
         </w:tabs>
-        <w:ind w:left="922" w:hanging="382"/>
+        <w:ind w:left="5760" w:hanging="5220"/>
         <w:rPr>
           <w:b/>
           <w:sz w:val="44"/>
@@ -6416,7 +6402,14 @@
           <w:sz w:val="20"/>
           <w:szCs w:val="20"/>
         </w:rPr>
-        <w:t>SQL Server 2008</w:t>
+        <w:t>SQL Server 20</w:t>
+      </w:r>
+      <w:r>
+        <w:rPr>
+          <w:sz w:val="20"/>
+          <w:szCs w:val="20"/>
+        </w:rPr>
+        <w:t>14</w:t>
       </w:r>
       <w:r>
         <w:rPr>
@@ -12621,10 +12614,10 @@
       </w:pPr>
       <w:r>
         <w:object w:dxaOrig="8544" w:dyaOrig="3954" w14:anchorId="01B80931">
-          <v:shape id="_x0000_i1027" type="#_x0000_t75" style="width:427.5pt;height:197.25pt" o:ole="">
+          <v:shape id="_x0000_i1027" type="#_x0000_t75" style="width:427.65pt;height:197.45pt" o:ole="">
             <v:imagedata r:id="rId14" o:title=""/>
           </v:shape>
-          <o:OLEObject Type="Embed" ProgID="Visio.Drawing.11" ShapeID="_x0000_i1027" DrawAspect="Content" ObjectID="_1665758268" r:id="rId15"/>
+          <o:OLEObject Type="Embed" ProgID="Visio.Drawing.11" ShapeID="_x0000_i1027" DrawAspect="Content" ObjectID="_1665821549" r:id="rId15"/>
         </w:object>
       </w:r>
     </w:p>
@@ -12675,10 +12668,10 @@
       </w:pPr>
       <w:r>
         <w:object w:dxaOrig="4584" w:dyaOrig="2064" w14:anchorId="0C454724">
-          <v:shape id="_x0000_i1028" type="#_x0000_t75" style="width:229.5pt;height:102.75pt" o:ole="">
+          <v:shape id="_x0000_i1028" type="#_x0000_t75" style="width:229.65pt;height:102.55pt" o:ole="">
             <v:imagedata r:id="rId16" o:title=""/>
           </v:shape>
-          <o:OLEObject Type="Embed" ProgID="Visio.Drawing.11" ShapeID="_x0000_i1028" DrawAspect="Content" ObjectID="_1665758269" r:id="rId17"/>
+          <o:OLEObject Type="Embed" ProgID="Visio.Drawing.11" ShapeID="_x0000_i1028" DrawAspect="Content" ObjectID="_1665821550" r:id="rId17"/>
         </w:object>
       </w:r>
     </w:p>
@@ -12702,10 +12695,10 @@
       </w:pPr>
       <w:r>
         <w:object w:dxaOrig="6204" w:dyaOrig="2784" w14:anchorId="58C6D53E">
-          <v:shape id="_x0000_i1029" type="#_x0000_t75" style="width:310.5pt;height:138.75pt" o:ole="">
+          <v:shape id="_x0000_i1029" type="#_x0000_t75" style="width:310.35pt;height:138.55pt" o:ole="">
             <v:imagedata r:id="rId18" o:title=""/>
           </v:shape>
-          <o:OLEObject Type="Embed" ProgID="Visio.Drawing.11" ShapeID="_x0000_i1029" DrawAspect="Content" ObjectID="_1665758270" r:id="rId19"/>
+          <o:OLEObject Type="Embed" ProgID="Visio.Drawing.11" ShapeID="_x0000_i1029" DrawAspect="Content" ObjectID="_1665821551" r:id="rId19"/>
         </w:object>
       </w:r>
     </w:p>
@@ -12738,10 +12731,10 @@
       </w:pPr>
       <w:r>
         <w:object w:dxaOrig="6564" w:dyaOrig="3171" w14:anchorId="5EEF9FF3">
-          <v:shape id="_x0000_i1030" type="#_x0000_t75" style="width:328.5pt;height:158.25pt" o:ole="">
+          <v:shape id="_x0000_i1030" type="#_x0000_t75" style="width:328.35pt;height:158.2pt" o:ole="">
             <v:imagedata r:id="rId20" o:title=""/>
           </v:shape>
-          <o:OLEObject Type="Embed" ProgID="Visio.Drawing.11" ShapeID="_x0000_i1030" DrawAspect="Content" ObjectID="_1665758271" r:id="rId21"/>
+          <o:OLEObject Type="Embed" ProgID="Visio.Drawing.11" ShapeID="_x0000_i1030" DrawAspect="Content" ObjectID="_1665821552" r:id="rId21"/>
         </w:object>
       </w:r>
     </w:p>
@@ -12805,10 +12798,10 @@
       </w:pPr>
       <w:r>
         <w:object w:dxaOrig="8544" w:dyaOrig="3954" w14:anchorId="29D82889">
-          <v:shape id="_x0000_i1031" type="#_x0000_t75" style="width:427.5pt;height:197.25pt" o:ole="">
+          <v:shape id="_x0000_i1031" type="#_x0000_t75" style="width:427.65pt;height:197.45pt" o:ole="">
             <v:imagedata r:id="rId22" o:title=""/>
           </v:shape>
-          <o:OLEObject Type="Embed" ProgID="Visio.Drawing.11" ShapeID="_x0000_i1031" DrawAspect="Content" ObjectID="_1665758272" r:id="rId23"/>
+          <o:OLEObject Type="Embed" ProgID="Visio.Drawing.11" ShapeID="_x0000_i1031" DrawAspect="Content" ObjectID="_1665821553" r:id="rId23"/>
         </w:object>
       </w:r>
     </w:p>
@@ -13003,10 +12996,10 @@
     <w:p>
       <w:r>
         <w:object w:dxaOrig="10884" w:dyaOrig="6627" w14:anchorId="157B3854">
-          <v:shape id="_x0000_i1032" type="#_x0000_t75" style="width:467.25pt;height:285pt" o:ole="">
+          <v:shape id="_x0000_i1032" type="#_x0000_t75" style="width:467.45pt;height:284.75pt" o:ole="">
             <v:imagedata r:id="rId24" o:title=""/>
           </v:shape>
-          <o:OLEObject Type="Embed" ProgID="Visio.Drawing.11" ShapeID="_x0000_i1032" DrawAspect="Content" ObjectID="_1665758273" r:id="rId25"/>
+          <o:OLEObject Type="Embed" ProgID="Visio.Drawing.11" ShapeID="_x0000_i1032" DrawAspect="Content" ObjectID="_1665821554" r:id="rId25"/>
         </w:object>
       </w:r>
     </w:p>
@@ -13019,10 +13012,10 @@
       </w:pPr>
       <w:r>
         <w:object w:dxaOrig="8004" w:dyaOrig="3801" w14:anchorId="332CB1BA">
-          <v:shape id="_x0000_i1033" type="#_x0000_t75" style="width:400.5pt;height:189.75pt" o:ole="">
+          <v:shape id="_x0000_i1033" type="#_x0000_t75" style="width:400.35pt;height:189.8pt" o:ole="">
             <v:imagedata r:id="rId26" o:title=""/>
           </v:shape>
-          <o:OLEObject Type="Embed" ProgID="Visio.Drawing.11" ShapeID="_x0000_i1033" DrawAspect="Content" ObjectID="_1665758274" r:id="rId27"/>
+          <o:OLEObject Type="Embed" ProgID="Visio.Drawing.11" ShapeID="_x0000_i1033" DrawAspect="Content" ObjectID="_1665821555" r:id="rId27"/>
         </w:object>
       </w:r>
     </w:p>
@@ -13052,10 +13045,10 @@
       </w:pPr>
       <w:r>
         <w:object w:dxaOrig="7239" w:dyaOrig="2631" w14:anchorId="54AB03C9">
-          <v:shape id="_x0000_i1034" type="#_x0000_t75" style="width:361.5pt;height:131.25pt" o:ole="">
+          <v:shape id="_x0000_i1034" type="#_x0000_t75" style="width:361.65pt;height:131.45pt" o:ole="">
             <v:imagedata r:id="rId28" o:title=""/>
           </v:shape>
-          <o:OLEObject Type="Embed" ProgID="Visio.Drawing.11" ShapeID="_x0000_i1034" DrawAspect="Content" ObjectID="_1665758275" r:id="rId29"/>
+          <o:OLEObject Type="Embed" ProgID="Visio.Drawing.11" ShapeID="_x0000_i1034" DrawAspect="Content" ObjectID="_1665821556" r:id="rId29"/>
         </w:object>
       </w:r>
     </w:p>
@@ -13329,10 +13322,10 @@
       </w:pPr>
       <w:r>
         <w:object w:dxaOrig="8544" w:dyaOrig="3954" w14:anchorId="61AF0C41">
-          <v:shape id="_x0000_i1035" type="#_x0000_t75" style="width:427.5pt;height:197.25pt" o:ole="">
+          <v:shape id="_x0000_i1035" type="#_x0000_t75" style="width:427.65pt;height:197.45pt" o:ole="">
             <v:imagedata r:id="rId30" o:title=""/>
           </v:shape>
-          <o:OLEObject Type="Embed" ProgID="Visio.Drawing.11" ShapeID="_x0000_i1035" DrawAspect="Content" ObjectID="_1665758276" r:id="rId31"/>
+          <o:OLEObject Type="Embed" ProgID="Visio.Drawing.11" ShapeID="_x0000_i1035" DrawAspect="Content" ObjectID="_1665821557" r:id="rId31"/>
         </w:object>
       </w:r>
     </w:p>
@@ -13781,10 +13774,10 @@
       </w:pPr>
       <w:r>
         <w:object w:dxaOrig="6204" w:dyaOrig="2700" w14:anchorId="2E895BDC">
-          <v:shape id="_x0000_i1036" type="#_x0000_t75" style="width:310.5pt;height:135pt" o:ole="">
+          <v:shape id="_x0000_i1036" type="#_x0000_t75" style="width:310.35pt;height:135.25pt" o:ole="">
             <v:imagedata r:id="rId32" o:title=""/>
           </v:shape>
-          <o:OLEObject Type="Embed" ProgID="Visio.Drawing.11" ShapeID="_x0000_i1036" DrawAspect="Content" ObjectID="_1665758277" r:id="rId33"/>
+          <o:OLEObject Type="Embed" ProgID="Visio.Drawing.11" ShapeID="_x0000_i1036" DrawAspect="Content" ObjectID="_1665821558" r:id="rId33"/>
         </w:object>
       </w:r>
     </w:p>
@@ -13796,10 +13789,10 @@
     <w:p>
       <w:r>
         <w:object w:dxaOrig="8904" w:dyaOrig="4251" w14:anchorId="6695D0B9">
-          <v:shape id="_x0000_i1037" type="#_x0000_t75" style="width:445.5pt;height:212.25pt" o:ole="">
+          <v:shape id="_x0000_i1037" type="#_x0000_t75" style="width:445.65pt;height:212.2pt" o:ole="">
             <v:imagedata r:id="rId34" o:title=""/>
           </v:shape>
-          <o:OLEObject Type="Embed" ProgID="Visio.Drawing.11" ShapeID="_x0000_i1037" DrawAspect="Content" ObjectID="_1665758278" r:id="rId35"/>
+          <o:OLEObject Type="Embed" ProgID="Visio.Drawing.11" ShapeID="_x0000_i1037" DrawAspect="Content" ObjectID="_1665821559" r:id="rId35"/>
         </w:object>
       </w:r>
     </w:p>
@@ -13813,10 +13806,10 @@
       </w:pPr>
       <w:r>
         <w:object w:dxaOrig="6924" w:dyaOrig="3594" w14:anchorId="1C754631">
-          <v:shape id="_x0000_i1038" type="#_x0000_t75" style="width:346.5pt;height:180pt" o:ole="">
+          <v:shape id="_x0000_i1038" type="#_x0000_t75" style="width:346.35pt;height:180pt" o:ole="">
             <v:imagedata r:id="rId36" o:title=""/>
           </v:shape>
-          <o:OLEObject Type="Embed" ProgID="Visio.Drawing.11" ShapeID="_x0000_i1038" DrawAspect="Content" ObjectID="_1665758279" r:id="rId37"/>
+          <o:OLEObject Type="Embed" ProgID="Visio.Drawing.11" ShapeID="_x0000_i1038" DrawAspect="Content" ObjectID="_1665821560" r:id="rId37"/>
         </w:object>
       </w:r>
     </w:p>
@@ -16596,15 +16589,7 @@
                 <w:sz w:val="26"/>
                 <w:szCs w:val="26"/>
               </w:rPr>
-              <w:t>I</w:t>
-            </w:r>
-            <w:r>
-              <w:rPr>
-                <w:color w:val="000000"/>
-                <w:sz w:val="26"/>
-                <w:szCs w:val="26"/>
-              </w:rPr>
-              <w:t>mage</w:t>
+              <w:t>Image</w:t>
             </w:r>
             <w:r>
               <w:rPr>
@@ -20965,16 +20950,7 @@
                 <w:sz w:val="26"/>
                 <w:szCs w:val="26"/>
               </w:rPr>
-              <w:t xml:space="preserve"> </w:t>
-            </w:r>
-            <w:r>
-              <w:rPr>
-                <w:noProof/>
-                <w:color w:val="000000"/>
-                <w:sz w:val="26"/>
-                <w:szCs w:val="26"/>
-              </w:rPr>
-              <w:t xml:space="preserve">of </w:t>
+              <w:t xml:space="preserve"> of </w:t>
             </w:r>
             <w:r>
               <w:rPr>
@@ -21109,16 +21085,7 @@
                 <w:sz w:val="26"/>
                 <w:szCs w:val="26"/>
               </w:rPr>
-              <w:t xml:space="preserve"> </w:t>
-            </w:r>
-            <w:r>
-              <w:rPr>
-                <w:noProof/>
-                <w:color w:val="000000"/>
-                <w:sz w:val="26"/>
-                <w:szCs w:val="26"/>
-              </w:rPr>
-              <w:t xml:space="preserve">of </w:t>
+              <w:t xml:space="preserve"> of </w:t>
             </w:r>
             <w:r>
               <w:rPr>
@@ -21397,7 +21364,7 @@
                 <w:sz w:val="26"/>
                 <w:szCs w:val="26"/>
               </w:rPr>
-              <w:t xml:space="preserve"> </w:t>
+              <w:t xml:space="preserve"> of </w:t>
             </w:r>
             <w:r>
               <w:rPr>
@@ -21406,7 +21373,7 @@
                 <w:sz w:val="26"/>
                 <w:szCs w:val="26"/>
               </w:rPr>
-              <w:t xml:space="preserve">of </w:t>
+              <w:t>Cars</w:t>
             </w:r>
             <w:r>
               <w:rPr>
@@ -21415,52 +21382,7 @@
                 <w:sz w:val="26"/>
                 <w:szCs w:val="26"/>
               </w:rPr>
-              <w:t>Cars</w:t>
-            </w:r>
-            <w:r>
-              <w:rPr>
-                <w:noProof/>
-                <w:color w:val="000000"/>
-                <w:sz w:val="26"/>
-                <w:szCs w:val="26"/>
-              </w:rPr>
-              <w:t xml:space="preserve"> (</w:t>
-            </w:r>
-            <w:r>
-              <w:rPr>
-                <w:noProof/>
-                <w:color w:val="000000"/>
-                <w:sz w:val="26"/>
-                <w:szCs w:val="26"/>
-              </w:rPr>
-              <w:t>available</w:t>
-            </w:r>
-            <w:r>
-              <w:rPr>
-                <w:noProof/>
-                <w:color w:val="000000"/>
-                <w:sz w:val="26"/>
-                <w:szCs w:val="26"/>
-              </w:rPr>
-              <w:t>, un</w:t>
-            </w:r>
-            <w:r>
-              <w:rPr>
-                <w:noProof/>
-                <w:color w:val="000000"/>
-                <w:sz w:val="26"/>
-                <w:szCs w:val="26"/>
-              </w:rPr>
-              <w:t>available</w:t>
-            </w:r>
-            <w:r>
-              <w:rPr>
-                <w:noProof/>
-                <w:color w:val="000000"/>
-                <w:sz w:val="26"/>
-                <w:szCs w:val="26"/>
-              </w:rPr>
-              <w:t>)</w:t>
+              <w:t xml:space="preserve"> (available, unavailable)</w:t>
             </w:r>
           </w:p>
         </w:tc>
@@ -21712,16 +21634,7 @@
                 <w:sz w:val="26"/>
                 <w:szCs w:val="26"/>
               </w:rPr>
-              <w:t xml:space="preserve"> </w:t>
-            </w:r>
-            <w:r>
-              <w:rPr>
-                <w:noProof/>
-                <w:color w:val="000000"/>
-                <w:sz w:val="26"/>
-                <w:szCs w:val="26"/>
-              </w:rPr>
-              <w:t>of car information</w:t>
+              <w:t xml:space="preserve"> of car information</w:t>
             </w:r>
           </w:p>
         </w:tc>
@@ -22704,15 +22617,7 @@
                 <w:sz w:val="26"/>
                 <w:szCs w:val="26"/>
               </w:rPr>
-              <w:t xml:space="preserve"> of </w:t>
-            </w:r>
-            <w:r>
-              <w:rPr>
-                <w:color w:val="000000"/>
-                <w:sz w:val="26"/>
-                <w:szCs w:val="26"/>
-              </w:rPr>
-              <w:t>Customers</w:t>
+              <w:t xml:space="preserve"> of Customers</w:t>
             </w:r>
           </w:p>
         </w:tc>
@@ -22858,15 +22763,7 @@
                 <w:sz w:val="26"/>
                 <w:szCs w:val="26"/>
               </w:rPr>
-              <w:t xml:space="preserve"> </w:t>
-            </w:r>
-            <w:r>
-              <w:rPr>
-                <w:color w:val="000000"/>
-                <w:sz w:val="26"/>
-                <w:szCs w:val="26"/>
-              </w:rPr>
-              <w:t>of Customers</w:t>
+              <w:t xml:space="preserve"> of Customers</w:t>
             </w:r>
           </w:p>
         </w:tc>
@@ -23002,15 +22899,7 @@
                 <w:sz w:val="26"/>
                 <w:szCs w:val="26"/>
               </w:rPr>
-              <w:t xml:space="preserve"> of </w:t>
-            </w:r>
-            <w:r>
-              <w:rPr>
-                <w:color w:val="000000"/>
-                <w:sz w:val="26"/>
-                <w:szCs w:val="26"/>
-              </w:rPr>
-              <w:t>Customers</w:t>
+              <w:t xml:space="preserve"> of Customers</w:t>
             </w:r>
           </w:p>
         </w:tc>
@@ -23294,15 +23183,7 @@
                 <w:sz w:val="26"/>
                 <w:szCs w:val="26"/>
               </w:rPr>
-              <w:t xml:space="preserve"> </w:t>
-            </w:r>
-            <w:r>
-              <w:rPr>
-                <w:color w:val="000000"/>
-                <w:sz w:val="26"/>
-                <w:szCs w:val="26"/>
-              </w:rPr>
-              <w:t>of customer information</w:t>
+              <w:t xml:space="preserve"> of customer information</w:t>
             </w:r>
           </w:p>
         </w:tc>
@@ -24373,15 +24254,7 @@
                 <w:sz w:val="26"/>
                 <w:szCs w:val="26"/>
               </w:rPr>
-              <w:t xml:space="preserve"> </w:t>
-            </w:r>
-            <w:r>
-              <w:rPr>
-                <w:color w:val="000000"/>
-                <w:sz w:val="26"/>
-                <w:szCs w:val="26"/>
-              </w:rPr>
-              <w:t xml:space="preserve">of </w:t>
+              <w:t xml:space="preserve"> of </w:t>
             </w:r>
             <w:r>
               <w:rPr>
@@ -28188,10 +28061,10 @@
                 <v:path o:extrusionok="f" gradientshapeok="t" o:connecttype="rect"/>
                 <o:lock v:ext="edit" aspectratio="t"/>
               </v:shapetype>
-              <v:shape id="_x0000_i1039" type="#_x0000_t75" style="width:73.5pt;height:31.5pt" o:ole="">
+              <v:shape id="_x0000_i1039" type="#_x0000_t75" style="width:73.65pt;height:31.65pt" o:ole="">
                 <v:imagedata r:id="rId1" o:title=""/>
               </v:shape>
-              <o:OLEObject Type="Embed" ProgID="PBrush" ShapeID="_x0000_i1039" DrawAspect="Content" ObjectID="_1665758280" r:id="rId2"/>
+              <o:OLEObject Type="Embed" ProgID="PBrush" ShapeID="_x0000_i1039" DrawAspect="Content" ObjectID="_1665821561" r:id="rId2"/>
             </w:object>
           </w:r>
         </w:p>

</xml_diff>